<commit_message>
New changes with regard to report
Allure report
Extent report
</commit_message>
<xml_diff>
--- a/openweather-wiprodigital/ReadMe.docx
+++ b/openweather-wiprodigital/ReadMe.docx
@@ -233,7 +233,6 @@
         </w:rPr>
       </w:pPr>
       <w:proofErr w:type="spellStart"/>
-      <w:proofErr w:type="gramStart"/>
       <w:r>
         <w:rPr>
           <w:lang w:val="en-US"/>
@@ -241,7 +240,6 @@
         <w:t>Org.openweather.features</w:t>
       </w:r>
       <w:proofErr w:type="spellEnd"/>
-      <w:proofErr w:type="gramEnd"/>
       <w:r>
         <w:rPr>
           <w:lang w:val="en-US"/>
@@ -303,7 +301,6 @@
         </w:rPr>
       </w:pPr>
       <w:proofErr w:type="spellStart"/>
-      <w:proofErr w:type="gramStart"/>
       <w:r>
         <w:rPr>
           <w:lang w:val="en-US"/>
@@ -311,7 +308,6 @@
         <w:t>Org.openweather.stepdefinitions</w:t>
       </w:r>
       <w:proofErr w:type="spellEnd"/>
-      <w:proofErr w:type="gramEnd"/>
       <w:r>
         <w:rPr>
           <w:lang w:val="en-US"/>
@@ -346,14 +342,7 @@
         <w:rPr>
           <w:lang w:val="en-US"/>
         </w:rPr>
-        <w:t xml:space="preserve">the pending definition </w:t>
-      </w:r>
-      <w:proofErr w:type="gramStart"/>
-      <w:r>
-        <w:rPr>
-          <w:lang w:val="en-US"/>
-        </w:rPr>
-        <w:t xml:space="preserve">functions </w:t>
+        <w:t xml:space="preserve">the pending definition functions </w:t>
       </w:r>
       <w:r>
         <w:rPr>
@@ -365,14 +354,7 @@
         <w:rPr>
           <w:lang w:val="en-US"/>
         </w:rPr>
-        <w:t>which</w:t>
-      </w:r>
-      <w:proofErr w:type="gramEnd"/>
-      <w:r>
-        <w:rPr>
-          <w:lang w:val="en-US"/>
-        </w:rPr>
-        <w:t xml:space="preserve"> is copy pasted to your step definition file.</w:t>
+        <w:t>which is copy pasted to your step definition file.</w:t>
       </w:r>
     </w:p>
     <w:p>
@@ -491,8 +473,301 @@
           <w:lang w:val="en-US"/>
         </w:rPr>
       </w:pPr>
-      <w:bookmarkStart w:id="0" w:name="_GoBack"/>
-      <w:bookmarkEnd w:id="0"/>
+    </w:p>
+    <w:p>
+      <w:pPr>
+        <w:rPr>
+          <w:lang w:val="en-US"/>
+        </w:rPr>
+      </w:pPr>
+    </w:p>
+    <w:p>
+      <w:pPr>
+        <w:rPr>
+          <w:lang w:val="en-US"/>
+        </w:rPr>
+      </w:pPr>
+      <w:r>
+        <w:rPr>
+          <w:lang w:val="en-US"/>
+        </w:rPr>
+        <w:t>Improvements Done</w:t>
+      </w:r>
+    </w:p>
+    <w:p>
+      <w:pPr>
+        <w:rPr>
+          <w:lang w:val="en-US"/>
+        </w:rPr>
+      </w:pPr>
+    </w:p>
+    <w:p>
+      <w:pPr>
+        <w:pStyle w:val="ListParagraph"/>
+        <w:numPr>
+          <w:ilvl w:val="0"/>
+          <w:numId w:val="2"/>
+        </w:numPr>
+        <w:rPr>
+          <w:lang w:val="en-US"/>
+        </w:rPr>
+      </w:pPr>
+      <w:r>
+        <w:rPr>
+          <w:lang w:val="en-US"/>
+        </w:rPr>
+        <w:t xml:space="preserve">Add test NG xml file to run multiple test runner class </w:t>
+      </w:r>
+    </w:p>
+    <w:p>
+      <w:pPr>
+        <w:pStyle w:val="ListParagraph"/>
+        <w:numPr>
+          <w:ilvl w:val="0"/>
+          <w:numId w:val="2"/>
+        </w:numPr>
+        <w:rPr>
+          <w:lang w:val="en-US"/>
+        </w:rPr>
+      </w:pPr>
+      <w:r>
+        <w:rPr>
+          <w:lang w:val="en-US"/>
+        </w:rPr>
+        <w:t>Add maven sure fire plugin to enable the run Jenkins</w:t>
+      </w:r>
+    </w:p>
+    <w:p>
+      <w:pPr>
+        <w:pStyle w:val="ListParagraph"/>
+        <w:numPr>
+          <w:ilvl w:val="0"/>
+          <w:numId w:val="2"/>
+        </w:numPr>
+        <w:rPr>
+          <w:lang w:val="en-US"/>
+        </w:rPr>
+      </w:pPr>
+      <w:r>
+        <w:rPr>
+          <w:lang w:val="en-US"/>
+        </w:rPr>
+        <w:t>Configured to run on Jenkins</w:t>
+      </w:r>
+    </w:p>
+    <w:p>
+      <w:pPr>
+        <w:rPr>
+          <w:lang w:val="en-US"/>
+        </w:rPr>
+      </w:pPr>
+    </w:p>
+    <w:p>
+      <w:pPr>
+        <w:rPr>
+          <w:lang w:val="en-US"/>
+        </w:rPr>
+      </w:pPr>
+      <w:r>
+        <w:rPr>
+          <w:lang w:val="en-US"/>
+        </w:rPr>
+        <w:t>Need to run this Jenkins CLI to make report visible.</w:t>
+      </w:r>
+    </w:p>
+    <w:p>
+      <w:pPr>
+        <w:rPr>
+          <w:lang w:val="en-US"/>
+        </w:rPr>
+      </w:pPr>
+    </w:p>
+    <w:p>
+      <w:pPr>
+        <w:rPr>
+          <w:lang w:val="en-US"/>
+        </w:rPr>
+      </w:pPr>
+      <w:r>
+        <w:rPr>
+          <w:lang w:val="en-US"/>
+        </w:rPr>
+        <w:t>System.clearProperty("hudson.model.DirectoryBrowserSupport.CSP");</w:t>
+      </w:r>
+    </w:p>
+    <w:p>
+      <w:pPr>
+        <w:rPr>
+          <w:lang w:val="en-US"/>
+        </w:rPr>
+      </w:pPr>
+    </w:p>
+    <w:p>
+      <w:pPr>
+        <w:rPr>
+          <w:lang w:val="en-US"/>
+        </w:rPr>
+      </w:pPr>
+      <w:proofErr w:type="spellStart"/>
+      <w:r>
+        <w:rPr>
+          <w:lang w:val="en-US"/>
+        </w:rPr>
+        <w:t>System.setProperty</w:t>
+      </w:r>
+      <w:proofErr w:type="spellEnd"/>
+      <w:r>
+        <w:rPr>
+          <w:lang w:val="en-US"/>
+        </w:rPr>
+        <w:t>("</w:t>
+      </w:r>
+      <w:proofErr w:type="spellStart"/>
+      <w:r>
+        <w:rPr>
+          <w:lang w:val="en-US"/>
+        </w:rPr>
+        <w:t>hudson.model.DirectoryBrowserSupport.CSP</w:t>
+      </w:r>
+      <w:proofErr w:type="spellEnd"/>
+      <w:r>
+        <w:rPr>
+          <w:lang w:val="en-US"/>
+        </w:rPr>
+        <w:t>", "sandbox allow-scripts; default-</w:t>
+      </w:r>
+      <w:proofErr w:type="spellStart"/>
+      <w:r>
+        <w:rPr>
+          <w:lang w:val="en-US"/>
+        </w:rPr>
+        <w:t>src</w:t>
+      </w:r>
+      <w:proofErr w:type="spellEnd"/>
+      <w:r>
+        <w:rPr>
+          <w:lang w:val="en-US"/>
+        </w:rPr>
+        <w:t xml:space="preserve"> 'self'; script-</w:t>
+      </w:r>
+      <w:proofErr w:type="spellStart"/>
+      <w:r>
+        <w:rPr>
+          <w:lang w:val="en-US"/>
+        </w:rPr>
+        <w:t>src</w:t>
+      </w:r>
+      <w:proofErr w:type="spellEnd"/>
+      <w:r>
+        <w:rPr>
+          <w:lang w:val="en-US"/>
+        </w:rPr>
+        <w:t xml:space="preserve"> * 'unsafe-eval'; </w:t>
+      </w:r>
+      <w:proofErr w:type="spellStart"/>
+      <w:r>
+        <w:rPr>
+          <w:lang w:val="en-US"/>
+        </w:rPr>
+        <w:t>img-src</w:t>
+      </w:r>
+      <w:proofErr w:type="spellEnd"/>
+      <w:r>
+        <w:rPr>
+          <w:lang w:val="en-US"/>
+        </w:rPr>
+        <w:t xml:space="preserve"> *; style-</w:t>
+      </w:r>
+      <w:proofErr w:type="spellStart"/>
+      <w:r>
+        <w:rPr>
+          <w:lang w:val="en-US"/>
+        </w:rPr>
+        <w:t>src</w:t>
+      </w:r>
+      <w:proofErr w:type="spellEnd"/>
+      <w:r>
+        <w:rPr>
+          <w:lang w:val="en-US"/>
+        </w:rPr>
+        <w:t xml:space="preserve"> * 'unsafe-inline'; font-</w:t>
+      </w:r>
+      <w:proofErr w:type="spellStart"/>
+      <w:r>
+        <w:rPr>
+          <w:lang w:val="en-US"/>
+        </w:rPr>
+        <w:t>src</w:t>
+      </w:r>
+      <w:proofErr w:type="spellEnd"/>
+      <w:r>
+        <w:rPr>
+          <w:lang w:val="en-US"/>
+        </w:rPr>
+        <w:t xml:space="preserve"> *");</w:t>
+      </w:r>
+    </w:p>
+    <w:p>
+      <w:pPr>
+        <w:rPr>
+          <w:lang w:val="en-US"/>
+        </w:rPr>
+      </w:pPr>
+    </w:p>
+    <w:p>
+      <w:pPr>
+        <w:pStyle w:val="ListParagraph"/>
+        <w:numPr>
+          <w:ilvl w:val="0"/>
+          <w:numId w:val="3"/>
+        </w:numPr>
+        <w:rPr>
+          <w:lang w:val="en-US"/>
+        </w:rPr>
+      </w:pPr>
+      <w:r>
+        <w:rPr>
+          <w:lang w:val="en-US"/>
+        </w:rPr>
+        <w:t>Allure report configured locally and in Jenkins</w:t>
+      </w:r>
+    </w:p>
+    <w:p>
+      <w:pPr>
+        <w:pStyle w:val="ListParagraph"/>
+        <w:rPr>
+          <w:lang w:val="en-US"/>
+        </w:rPr>
+      </w:pPr>
+    </w:p>
+    <w:p>
+      <w:pPr>
+        <w:pStyle w:val="ListParagraph"/>
+        <w:rPr>
+          <w:lang w:val="en-US"/>
+        </w:rPr>
+      </w:pPr>
+      <w:r>
+        <w:rPr>
+          <w:lang w:val="en-US"/>
+        </w:rPr>
+        <w:t xml:space="preserve">Refer to this link </w:t>
+      </w:r>
+      <w:hyperlink r:id="rId7" w:history="1">
+        <w:r>
+          <w:rPr>
+            <w:rStyle w:val="Hyperlink"/>
+            <w:lang w:val="en-US"/>
+          </w:rPr>
+          <w:t>https://docs.qameta.io/allure/</w:t>
+        </w:r>
+      </w:hyperlink>
+      <w:r>
+        <w:rPr>
+          <w:lang w:val="en-US"/>
+        </w:rPr>
+        <w:t xml:space="preserve">  section 2.1.3</w:t>
+      </w:r>
     </w:p>
     <w:sectPr>
       <w:pgSz w:w="11900" w:h="16840"/>
@@ -595,8 +870,239 @@
       </w:pPr>
     </w:lvl>
   </w:abstractNum>
+  <w:abstractNum w:abstractNumId="1" w15:restartNumberingAfterBreak="0">
+    <w:nsid w:val="61652EED"/>
+    <w:multiLevelType w:val="hybridMultilevel"/>
+    <w:tmpl w:val="CE08945A"/>
+    <w:lvl w:ilvl="0" w:tplc="08090001">
+      <w:start w:val="1"/>
+      <w:numFmt w:val="bullet"/>
+      <w:lvlText w:val=""/>
+      <w:lvlJc w:val="left"/>
+      <w:pPr>
+        <w:ind w:left="720" w:hanging="360"/>
+      </w:pPr>
+      <w:rPr>
+        <w:rFonts w:ascii="Symbol" w:hAnsi="Symbol" w:hint="default"/>
+      </w:rPr>
+    </w:lvl>
+    <w:lvl w:ilvl="1" w:tplc="08090003" w:tentative="1">
+      <w:start w:val="1"/>
+      <w:numFmt w:val="bullet"/>
+      <w:lvlText w:val="o"/>
+      <w:lvlJc w:val="left"/>
+      <w:pPr>
+        <w:ind w:left="1440" w:hanging="360"/>
+      </w:pPr>
+      <w:rPr>
+        <w:rFonts w:ascii="Courier New" w:hAnsi="Courier New" w:cs="Courier New" w:hint="default"/>
+      </w:rPr>
+    </w:lvl>
+    <w:lvl w:ilvl="2" w:tplc="08090005" w:tentative="1">
+      <w:start w:val="1"/>
+      <w:numFmt w:val="bullet"/>
+      <w:lvlText w:val=""/>
+      <w:lvlJc w:val="left"/>
+      <w:pPr>
+        <w:ind w:left="2160" w:hanging="360"/>
+      </w:pPr>
+      <w:rPr>
+        <w:rFonts w:ascii="Wingdings" w:hAnsi="Wingdings" w:hint="default"/>
+      </w:rPr>
+    </w:lvl>
+    <w:lvl w:ilvl="3" w:tplc="08090001" w:tentative="1">
+      <w:start w:val="1"/>
+      <w:numFmt w:val="bullet"/>
+      <w:lvlText w:val=""/>
+      <w:lvlJc w:val="left"/>
+      <w:pPr>
+        <w:ind w:left="2880" w:hanging="360"/>
+      </w:pPr>
+      <w:rPr>
+        <w:rFonts w:ascii="Symbol" w:hAnsi="Symbol" w:hint="default"/>
+      </w:rPr>
+    </w:lvl>
+    <w:lvl w:ilvl="4" w:tplc="08090003" w:tentative="1">
+      <w:start w:val="1"/>
+      <w:numFmt w:val="bullet"/>
+      <w:lvlText w:val="o"/>
+      <w:lvlJc w:val="left"/>
+      <w:pPr>
+        <w:ind w:left="3600" w:hanging="360"/>
+      </w:pPr>
+      <w:rPr>
+        <w:rFonts w:ascii="Courier New" w:hAnsi="Courier New" w:cs="Courier New" w:hint="default"/>
+      </w:rPr>
+    </w:lvl>
+    <w:lvl w:ilvl="5" w:tplc="08090005" w:tentative="1">
+      <w:start w:val="1"/>
+      <w:numFmt w:val="bullet"/>
+      <w:lvlText w:val=""/>
+      <w:lvlJc w:val="left"/>
+      <w:pPr>
+        <w:ind w:left="4320" w:hanging="360"/>
+      </w:pPr>
+      <w:rPr>
+        <w:rFonts w:ascii="Wingdings" w:hAnsi="Wingdings" w:hint="default"/>
+      </w:rPr>
+    </w:lvl>
+    <w:lvl w:ilvl="6" w:tplc="08090001" w:tentative="1">
+      <w:start w:val="1"/>
+      <w:numFmt w:val="bullet"/>
+      <w:lvlText w:val=""/>
+      <w:lvlJc w:val="left"/>
+      <w:pPr>
+        <w:ind w:left="5040" w:hanging="360"/>
+      </w:pPr>
+      <w:rPr>
+        <w:rFonts w:ascii="Symbol" w:hAnsi="Symbol" w:hint="default"/>
+      </w:rPr>
+    </w:lvl>
+    <w:lvl w:ilvl="7" w:tplc="08090003" w:tentative="1">
+      <w:start w:val="1"/>
+      <w:numFmt w:val="bullet"/>
+      <w:lvlText w:val="o"/>
+      <w:lvlJc w:val="left"/>
+      <w:pPr>
+        <w:ind w:left="5760" w:hanging="360"/>
+      </w:pPr>
+      <w:rPr>
+        <w:rFonts w:ascii="Courier New" w:hAnsi="Courier New" w:cs="Courier New" w:hint="default"/>
+      </w:rPr>
+    </w:lvl>
+    <w:lvl w:ilvl="8" w:tplc="08090005" w:tentative="1">
+      <w:start w:val="1"/>
+      <w:numFmt w:val="bullet"/>
+      <w:lvlText w:val=""/>
+      <w:lvlJc w:val="left"/>
+      <w:pPr>
+        <w:ind w:left="6480" w:hanging="360"/>
+      </w:pPr>
+      <w:rPr>
+        <w:rFonts w:ascii="Wingdings" w:hAnsi="Wingdings" w:hint="default"/>
+      </w:rPr>
+    </w:lvl>
+  </w:abstractNum>
+  <w:abstractNum w:abstractNumId="2" w15:restartNumberingAfterBreak="0">
+    <w:nsid w:val="72F337FD"/>
+    <w:multiLevelType w:val="hybridMultilevel"/>
+    <w:tmpl w:val="C240A386"/>
+    <w:lvl w:ilvl="0" w:tplc="6052860A">
+      <w:numFmt w:val="bullet"/>
+      <w:lvlText w:val="-"/>
+      <w:lvlJc w:val="left"/>
+      <w:pPr>
+        <w:ind w:left="720" w:hanging="360"/>
+      </w:pPr>
+      <w:rPr>
+        <w:rFonts w:ascii="Calibri" w:eastAsiaTheme="minorHAnsi" w:hAnsi="Calibri" w:cs="Calibri" w:hint="default"/>
+      </w:rPr>
+    </w:lvl>
+    <w:lvl w:ilvl="1" w:tplc="08090003" w:tentative="1">
+      <w:start w:val="1"/>
+      <w:numFmt w:val="bullet"/>
+      <w:lvlText w:val="o"/>
+      <w:lvlJc w:val="left"/>
+      <w:pPr>
+        <w:ind w:left="1440" w:hanging="360"/>
+      </w:pPr>
+      <w:rPr>
+        <w:rFonts w:ascii="Courier New" w:hAnsi="Courier New" w:cs="Courier New" w:hint="default"/>
+      </w:rPr>
+    </w:lvl>
+    <w:lvl w:ilvl="2" w:tplc="08090005" w:tentative="1">
+      <w:start w:val="1"/>
+      <w:numFmt w:val="bullet"/>
+      <w:lvlText w:val=""/>
+      <w:lvlJc w:val="left"/>
+      <w:pPr>
+        <w:ind w:left="2160" w:hanging="360"/>
+      </w:pPr>
+      <w:rPr>
+        <w:rFonts w:ascii="Wingdings" w:hAnsi="Wingdings" w:hint="default"/>
+      </w:rPr>
+    </w:lvl>
+    <w:lvl w:ilvl="3" w:tplc="08090001" w:tentative="1">
+      <w:start w:val="1"/>
+      <w:numFmt w:val="bullet"/>
+      <w:lvlText w:val=""/>
+      <w:lvlJc w:val="left"/>
+      <w:pPr>
+        <w:ind w:left="2880" w:hanging="360"/>
+      </w:pPr>
+      <w:rPr>
+        <w:rFonts w:ascii="Symbol" w:hAnsi="Symbol" w:hint="default"/>
+      </w:rPr>
+    </w:lvl>
+    <w:lvl w:ilvl="4" w:tplc="08090003" w:tentative="1">
+      <w:start w:val="1"/>
+      <w:numFmt w:val="bullet"/>
+      <w:lvlText w:val="o"/>
+      <w:lvlJc w:val="left"/>
+      <w:pPr>
+        <w:ind w:left="3600" w:hanging="360"/>
+      </w:pPr>
+      <w:rPr>
+        <w:rFonts w:ascii="Courier New" w:hAnsi="Courier New" w:cs="Courier New" w:hint="default"/>
+      </w:rPr>
+    </w:lvl>
+    <w:lvl w:ilvl="5" w:tplc="08090005" w:tentative="1">
+      <w:start w:val="1"/>
+      <w:numFmt w:val="bullet"/>
+      <w:lvlText w:val=""/>
+      <w:lvlJc w:val="left"/>
+      <w:pPr>
+        <w:ind w:left="4320" w:hanging="360"/>
+      </w:pPr>
+      <w:rPr>
+        <w:rFonts w:ascii="Wingdings" w:hAnsi="Wingdings" w:hint="default"/>
+      </w:rPr>
+    </w:lvl>
+    <w:lvl w:ilvl="6" w:tplc="08090001" w:tentative="1">
+      <w:start w:val="1"/>
+      <w:numFmt w:val="bullet"/>
+      <w:lvlText w:val=""/>
+      <w:lvlJc w:val="left"/>
+      <w:pPr>
+        <w:ind w:left="5040" w:hanging="360"/>
+      </w:pPr>
+      <w:rPr>
+        <w:rFonts w:ascii="Symbol" w:hAnsi="Symbol" w:hint="default"/>
+      </w:rPr>
+    </w:lvl>
+    <w:lvl w:ilvl="7" w:tplc="08090003" w:tentative="1">
+      <w:start w:val="1"/>
+      <w:numFmt w:val="bullet"/>
+      <w:lvlText w:val="o"/>
+      <w:lvlJc w:val="left"/>
+      <w:pPr>
+        <w:ind w:left="5760" w:hanging="360"/>
+      </w:pPr>
+      <w:rPr>
+        <w:rFonts w:ascii="Courier New" w:hAnsi="Courier New" w:cs="Courier New" w:hint="default"/>
+      </w:rPr>
+    </w:lvl>
+    <w:lvl w:ilvl="8" w:tplc="08090005" w:tentative="1">
+      <w:start w:val="1"/>
+      <w:numFmt w:val="bullet"/>
+      <w:lvlText w:val=""/>
+      <w:lvlJc w:val="left"/>
+      <w:pPr>
+        <w:ind w:left="6480" w:hanging="360"/>
+      </w:pPr>
+      <w:rPr>
+        <w:rFonts w:ascii="Wingdings" w:hAnsi="Wingdings" w:hint="default"/>
+      </w:rPr>
+    </w:lvl>
+  </w:abstractNum>
   <w:num w:numId="1">
     <w:abstractNumId w:val="0"/>
+  </w:num>
+  <w:num w:numId="2">
+    <w:abstractNumId w:val="2"/>
+  </w:num>
+  <w:num w:numId="3">
+    <w:abstractNumId w:val="1"/>
   </w:num>
 </w:numbering>
 </file>
@@ -1042,6 +1548,28 @@
       <w:contextualSpacing/>
     </w:pPr>
   </w:style>
+  <w:style w:type="character" w:styleId="FollowedHyperlink">
+    <w:name w:val="FollowedHyperlink"/>
+    <w:basedOn w:val="DefaultParagraphFont"/>
+    <w:uiPriority w:val="99"/>
+    <w:semiHidden/>
+    <w:unhideWhenUsed/>
+    <w:rsid w:val="00507621"/>
+    <w:rPr>
+      <w:color w:val="954F72" w:themeColor="followedHyperlink"/>
+      <w:u w:val="single"/>
+    </w:rPr>
+  </w:style>
+  <w:style w:type="character" w:styleId="UnresolvedMention">
+    <w:name w:val="Unresolved Mention"/>
+    <w:basedOn w:val="DefaultParagraphFont"/>
+    <w:uiPriority w:val="99"/>
+    <w:rsid w:val="004F5B6D"/>
+    <w:rPr>
+      <w:color w:val="605E5C"/>
+      <w:shd w:val="clear" w:color="auto" w:fill="E1DFDD"/>
+    </w:rPr>
+  </w:style>
 </w:styles>
 </file>
 

</xml_diff>